<commit_message>
Ajout des fichiers manquants
</commit_message>
<xml_diff>
--- a/Modifications apportées.docx
+++ b/Modifications apportées.docx
@@ -35,14 +35,14 @@
         <w:ind w:left="0"/>
         <w:jc w:val="both"/>
         <w:rPr>
-          <w:sz w:val="32"/>
-          <w:szCs w:val="32"/>
-        </w:rPr>
-      </w:pPr>
-      <w:r>
-        <w:rPr>
-          <w:sz w:val="32"/>
-          <w:szCs w:val="32"/>
+          <w:sz w:val="28"/>
+          <w:szCs w:val="28"/>
+        </w:rPr>
+      </w:pPr>
+      <w:r>
+        <w:rPr>
+          <w:sz w:val="28"/>
+          <w:szCs w:val="28"/>
         </w:rPr>
         <w:t>Voici la liste des modifications apportées à la spécification fonctionnelle:</w:t>
       </w:r>
@@ -55,21 +55,21 @@
         </w:numPr>
         <w:jc w:val="both"/>
         <w:rPr>
-          <w:sz w:val="32"/>
-          <w:szCs w:val="32"/>
-        </w:rPr>
-      </w:pPr>
-      <w:r>
-        <w:rPr>
-          <w:sz w:val="32"/>
-          <w:szCs w:val="32"/>
+          <w:sz w:val="28"/>
+          <w:szCs w:val="28"/>
+        </w:rPr>
+      </w:pPr>
+      <w:r>
+        <w:rPr>
+          <w:sz w:val="28"/>
+          <w:szCs w:val="28"/>
         </w:rPr>
         <w:t>Ajout d’un nom aux arguments des fonctions d</w:t>
       </w:r>
       <w:r>
         <w:rPr>
-          <w:sz w:val="32"/>
-          <w:szCs w:val="32"/>
+          <w:sz w:val="28"/>
+          <w:szCs w:val="28"/>
         </w:rPr>
         <w:t>ans les prototypes</w:t>
       </w:r>
@@ -82,16 +82,32 @@
         </w:numPr>
         <w:jc w:val="both"/>
         <w:rPr>
-          <w:sz w:val="32"/>
-          <w:szCs w:val="32"/>
-        </w:rPr>
-      </w:pPr>
-      <w:r>
-        <w:rPr>
-          <w:sz w:val="32"/>
-          <w:szCs w:val="32"/>
-        </w:rPr>
-        <w:t>Retrait de l’en-tête stdbool.h car elle n’est apparue qu’avec la norme C99, or nous travaillons en C ANSI.</w:t>
+          <w:sz w:val="28"/>
+          <w:szCs w:val="28"/>
+        </w:rPr>
+      </w:pPr>
+      <w:r>
+        <w:rPr>
+          <w:sz w:val="28"/>
+          <w:szCs w:val="28"/>
+        </w:rPr>
+        <w:t xml:space="preserve">Retrait de l’en-tête </w:t>
+      </w:r>
+      <w:proofErr w:type="spellStart"/>
+      <w:r>
+        <w:rPr>
+          <w:sz w:val="28"/>
+          <w:szCs w:val="28"/>
+        </w:rPr>
+        <w:t>stdbool.h</w:t>
+      </w:r>
+      <w:proofErr w:type="spellEnd"/>
+      <w:r>
+        <w:rPr>
+          <w:sz w:val="28"/>
+          <w:szCs w:val="28"/>
+        </w:rPr>
+        <w:t xml:space="preserve"> car elle n’est apparue qu’avec la norme C99, or nous travaillons en C ANSI.</w:t>
       </w:r>
     </w:p>
     <w:p>
@@ -102,14 +118,14 @@
         </w:numPr>
         <w:jc w:val="both"/>
         <w:rPr>
-          <w:sz w:val="32"/>
-          <w:szCs w:val="32"/>
-        </w:rPr>
-      </w:pPr>
-      <w:r>
-        <w:rPr>
-          <w:sz w:val="32"/>
-          <w:szCs w:val="32"/>
+          <w:sz w:val="28"/>
+          <w:szCs w:val="28"/>
+        </w:rPr>
+      </w:pPr>
+      <w:r>
+        <w:rPr>
+          <w:sz w:val="28"/>
+          <w:szCs w:val="28"/>
         </w:rPr>
         <w:t>Retrait des fonctions d’E/S dans les classes métier.</w:t>
       </w:r>
@@ -122,16 +138,23 @@
         </w:numPr>
         <w:jc w:val="both"/>
         <w:rPr>
-          <w:sz w:val="32"/>
-          <w:szCs w:val="32"/>
-        </w:rPr>
-      </w:pPr>
-      <w:r>
-        <w:rPr>
-          <w:sz w:val="32"/>
-          <w:szCs w:val="32"/>
+          <w:sz w:val="28"/>
+          <w:szCs w:val="28"/>
+        </w:rPr>
+      </w:pPr>
+      <w:r>
+        <w:rPr>
+          <w:sz w:val="28"/>
+          <w:szCs w:val="28"/>
         </w:rPr>
         <w:t>Rajout des pointeurs</w:t>
+      </w:r>
+      <w:r>
+        <w:rPr>
+          <w:sz w:val="28"/>
+          <w:szCs w:val="28"/>
+        </w:rPr>
+        <w:t xml:space="preserve"> pour éviter les recopies coûteuses</w:t>
       </w:r>
     </w:p>
     <w:p>
@@ -139,8 +162,8 @@
         <w:ind w:left="0"/>
         <w:jc w:val="both"/>
         <w:rPr>
-          <w:sz w:val="32"/>
-          <w:szCs w:val="32"/>
+          <w:sz w:val="28"/>
+          <w:szCs w:val="28"/>
         </w:rPr>
       </w:pPr>
     </w:p>
@@ -149,20 +172,31 @@
         <w:pStyle w:val="Titre1"/>
         <w:ind w:left="0"/>
         <w:rPr>
+          <w:sz w:val="28"/>
+          <w:szCs w:val="28"/>
           <w:u w:val="single"/>
         </w:rPr>
       </w:pPr>
-      <w:r>
-        <w:rPr>
+      <w:proofErr w:type="spellStart"/>
+      <w:r>
+        <w:rPr>
+          <w:sz w:val="28"/>
+          <w:szCs w:val="28"/>
           <w:u w:val="single"/>
         </w:rPr>
-        <w:t>Position.h :</w:t>
-      </w:r>
-    </w:p>
-    <w:p>
-      <w:pPr>
-        <w:ind w:left="0"/>
-      </w:pPr>
+        <w:t>Position.h</w:t>
+      </w:r>
+      <w:proofErr w:type="spellEnd"/>
+      <w:r>
+        <w:rPr>
+          <w:sz w:val="28"/>
+          <w:szCs w:val="28"/>
+          <w:u w:val="single"/>
+        </w:rPr>
+        <w:t> :</w:t>
+      </w:r>
+      <w:bookmarkStart w:id="0" w:name="_GoBack"/>
+      <w:bookmarkEnd w:id="0"/>
     </w:p>
     <w:p>
       <w:pPr>
@@ -172,16 +206,32 @@
           <w:numId w:val="4"/>
         </w:numPr>
         <w:rPr>
-          <w:sz w:val="32"/>
-          <w:szCs w:val="32"/>
-        </w:rPr>
-      </w:pPr>
-      <w:r>
-        <w:rPr>
-          <w:sz w:val="32"/>
-          <w:szCs w:val="32"/>
-        </w:rPr>
-        <w:t>Correction de getPosition : Aucun intérêt de renvoyer la position passée en paramètre, cette fonction n’a pas de raison d’être ici.</w:t>
+          <w:sz w:val="28"/>
+          <w:szCs w:val="28"/>
+        </w:rPr>
+      </w:pPr>
+      <w:r>
+        <w:rPr>
+          <w:sz w:val="28"/>
+          <w:szCs w:val="28"/>
+        </w:rPr>
+        <w:t xml:space="preserve">Correction de </w:t>
+      </w:r>
+      <w:proofErr w:type="spellStart"/>
+      <w:r>
+        <w:rPr>
+          <w:sz w:val="28"/>
+          <w:szCs w:val="28"/>
+        </w:rPr>
+        <w:t>getPosition</w:t>
+      </w:r>
+      <w:proofErr w:type="spellEnd"/>
+      <w:r>
+        <w:rPr>
+          <w:sz w:val="28"/>
+          <w:szCs w:val="28"/>
+        </w:rPr>
+        <w:t> : Aucun intérêt de renvoyer la position passée en paramètre, cette fonction n’a pas de raison d’être ici.</w:t>
       </w:r>
     </w:p>
     <w:p>
@@ -192,51 +242,121 @@
           <w:numId w:val="4"/>
         </w:numPr>
         <w:rPr>
-          <w:sz w:val="32"/>
-          <w:szCs w:val="32"/>
-        </w:rPr>
-      </w:pPr>
-      <w:r>
-        <w:rPr>
-          <w:sz w:val="32"/>
-          <w:szCs w:val="32"/>
-        </w:rPr>
-        <w:t xml:space="preserve">estValidePosition ne prend pas de grille en paramètre, or un position n’est valide que par rapport à une grille </w:t>
-      </w:r>
-      <w:r>
-        <w:rPr>
-          <w:sz w:val="32"/>
-          <w:szCs w:val="32"/>
+          <w:sz w:val="28"/>
+          <w:szCs w:val="28"/>
+        </w:rPr>
+      </w:pPr>
+      <w:proofErr w:type="spellStart"/>
+      <w:r>
+        <w:rPr>
+          <w:sz w:val="28"/>
+          <w:szCs w:val="28"/>
+        </w:rPr>
+        <w:t>estValidePosition</w:t>
+      </w:r>
+      <w:proofErr w:type="spellEnd"/>
+      <w:r>
+        <w:rPr>
+          <w:sz w:val="28"/>
+          <w:szCs w:val="28"/>
+        </w:rPr>
+        <w:t xml:space="preserve"> ne prend pas de grille en paramètre, or un position n’est valide que par rapport à une grille </w:t>
+      </w:r>
+      <w:r>
+        <w:rPr>
+          <w:sz w:val="28"/>
+          <w:szCs w:val="28"/>
         </w:rPr>
         <w:sym w:font="Wingdings" w:char="F0E0"/>
       </w:r>
       <w:r>
         <w:rPr>
-          <w:sz w:val="32"/>
-          <w:szCs w:val="32"/>
-        </w:rPr>
-        <w:t xml:space="preserve"> déplacée dans Grille.h et renommée en estValide.</w:t>
+          <w:sz w:val="28"/>
+          <w:szCs w:val="28"/>
+        </w:rPr>
+        <w:t xml:space="preserve"> déplacée dans </w:t>
+      </w:r>
+      <w:proofErr w:type="spellStart"/>
+      <w:r>
+        <w:rPr>
+          <w:sz w:val="28"/>
+          <w:szCs w:val="28"/>
+        </w:rPr>
+        <w:t>Grille.h</w:t>
+      </w:r>
+      <w:proofErr w:type="spellEnd"/>
+      <w:r>
+        <w:rPr>
+          <w:sz w:val="28"/>
+          <w:szCs w:val="28"/>
+        </w:rPr>
+        <w:t xml:space="preserve"> et renommée en </w:t>
+      </w:r>
+      <w:proofErr w:type="spellStart"/>
+      <w:r>
+        <w:rPr>
+          <w:sz w:val="28"/>
+          <w:szCs w:val="28"/>
+        </w:rPr>
+        <w:t>estValide</w:t>
+      </w:r>
+      <w:proofErr w:type="spellEnd"/>
+      <w:r>
+        <w:rPr>
+          <w:sz w:val="28"/>
+          <w:szCs w:val="28"/>
+        </w:rPr>
+        <w:t>.</w:t>
       </w:r>
     </w:p>
     <w:p>
       <w:pPr>
+        <w:pStyle w:val="Paragraphedeliste"/>
+        <w:numPr>
+          <w:ilvl w:val="0"/>
+          <w:numId w:val="4"/>
+        </w:numPr>
+        <w:rPr>
+          <w:sz w:val="28"/>
+          <w:szCs w:val="28"/>
+        </w:rPr>
+      </w:pPr>
+      <w:r>
+        <w:rPr>
+          <w:sz w:val="28"/>
+          <w:szCs w:val="28"/>
+        </w:rPr>
+        <w:t>Spécification du type refaite intégralement</w:t>
+      </w:r>
+    </w:p>
+    <w:p>
+      <w:pPr>
         <w:pStyle w:val="Titre1"/>
         <w:ind w:left="0"/>
         <w:rPr>
+          <w:sz w:val="28"/>
+          <w:szCs w:val="28"/>
           <w:u w:val="single"/>
         </w:rPr>
       </w:pPr>
-      <w:r>
-        <w:rPr>
+      <w:proofErr w:type="spellStart"/>
+      <w:r>
+        <w:rPr>
+          <w:sz w:val="28"/>
+          <w:szCs w:val="28"/>
           <w:u w:val="single"/>
         </w:rPr>
-        <w:t>Grille.h :</w:t>
-      </w:r>
-    </w:p>
-    <w:p>
-      <w:pPr>
-        <w:ind w:left="0"/>
-      </w:pPr>
+        <w:t>Grille.h</w:t>
+      </w:r>
+      <w:proofErr w:type="spellEnd"/>
+      <w:r>
+        <w:rPr>
+          <w:sz w:val="28"/>
+          <w:szCs w:val="28"/>
+          <w:u w:val="single"/>
+        </w:rPr>
+        <w:t> :</w:t>
+      </w:r>
     </w:p>
     <w:p>
       <w:pPr>
@@ -246,43 +366,17 @@
           <w:numId w:val="5"/>
         </w:numPr>
         <w:rPr>
-          <w:sz w:val="32"/>
-          <w:szCs w:val="32"/>
-        </w:rPr>
-      </w:pPr>
-      <w:r>
-        <w:rPr>
-          <w:sz w:val="32"/>
-          <w:szCs w:val="32"/>
-        </w:rPr>
-        <w:t>La fonction tir ne prend en paramètre que la grille : on ne peut savoir ni quel joueur tire, ni où il tire.</w:t>
-      </w:r>
-    </w:p>
-    <w:p>
-      <w:pPr>
-        <w:pStyle w:val="Titre1"/>
-        <w:ind w:left="0"/>
-        <w:rPr>
-          <w:u w:val="single"/>
-        </w:rPr>
-      </w:pPr>
-      <w:r>
-        <w:rPr>
-          <w:u w:val="single"/>
-        </w:rPr>
-        <w:t>Partie.h</w:t>
-      </w:r>
-      <w:r>
-        <w:rPr>
-          <w:u w:val="single"/>
-        </w:rPr>
-        <w:t> :</w:t>
-      </w:r>
-    </w:p>
-    <w:p>
-      <w:pPr>
-        <w:ind w:left="0"/>
-      </w:pPr>
+          <w:sz w:val="28"/>
+          <w:szCs w:val="28"/>
+        </w:rPr>
+      </w:pPr>
+      <w:r>
+        <w:rPr>
+          <w:sz w:val="28"/>
+          <w:szCs w:val="28"/>
+        </w:rPr>
+        <w:t>De nombreux problèmes sur les prototypes des fonctions</w:t>
+      </w:r>
     </w:p>
     <w:p>
       <w:pPr>
@@ -292,20 +386,214 @@
           <w:numId w:val="5"/>
         </w:numPr>
         <w:rPr>
-          <w:sz w:val="32"/>
-          <w:szCs w:val="32"/>
-        </w:rPr>
-      </w:pPr>
-      <w:r>
-        <w:rPr>
-          <w:sz w:val="32"/>
-          <w:szCs w:val="32"/>
+          <w:sz w:val="28"/>
+          <w:szCs w:val="28"/>
+        </w:rPr>
+      </w:pPr>
+      <w:r>
+        <w:rPr>
+          <w:sz w:val="28"/>
+          <w:szCs w:val="28"/>
+        </w:rPr>
+        <w:t>Les commentaires laissent sous-entendre qu’il manque des types : bateau,</w:t>
+      </w:r>
+      <w:r>
+        <w:rPr>
+          <w:sz w:val="28"/>
+          <w:szCs w:val="28"/>
+        </w:rPr>
+        <w:t xml:space="preserve"> liste de bateaux, … </w:t>
+      </w:r>
+    </w:p>
+    <w:p>
+      <w:pPr>
+        <w:pStyle w:val="Titre1"/>
+        <w:ind w:left="0"/>
+        <w:rPr>
+          <w:sz w:val="28"/>
+          <w:szCs w:val="28"/>
+          <w:u w:val="single"/>
+        </w:rPr>
+      </w:pPr>
+      <w:proofErr w:type="spellStart"/>
+      <w:r>
+        <w:rPr>
+          <w:sz w:val="28"/>
+          <w:szCs w:val="28"/>
+          <w:u w:val="single"/>
+        </w:rPr>
+        <w:t>Partie.h</w:t>
+      </w:r>
+      <w:proofErr w:type="spellEnd"/>
+      <w:r>
+        <w:rPr>
+          <w:sz w:val="28"/>
+          <w:szCs w:val="28"/>
+          <w:u w:val="single"/>
+        </w:rPr>
+        <w:t> :</w:t>
+      </w:r>
+    </w:p>
+    <w:p>
+      <w:pPr>
+        <w:pStyle w:val="Paragraphedeliste"/>
+        <w:numPr>
+          <w:ilvl w:val="0"/>
+          <w:numId w:val="5"/>
+        </w:numPr>
+        <w:rPr>
+          <w:sz w:val="28"/>
+          <w:szCs w:val="28"/>
+        </w:rPr>
+      </w:pPr>
+      <w:proofErr w:type="spellStart"/>
+      <w:r>
+        <w:rPr>
+          <w:sz w:val="28"/>
+          <w:szCs w:val="28"/>
+        </w:rPr>
+        <w:t>creerPartie</w:t>
+      </w:r>
+      <w:proofErr w:type="spellEnd"/>
+      <w:r>
+        <w:rPr>
+          <w:sz w:val="28"/>
+          <w:szCs w:val="28"/>
+        </w:rPr>
+        <w:t xml:space="preserve"> n’a pas besoin de prendre une partie en paramètre puisque son objectif est justement de générer une partie</w:t>
+      </w:r>
+    </w:p>
+    <w:p>
+      <w:pPr>
+        <w:pStyle w:val="Titre1"/>
+        <w:ind w:left="0"/>
+        <w:rPr>
+          <w:sz w:val="28"/>
+          <w:szCs w:val="28"/>
+          <w:u w:val="single"/>
+        </w:rPr>
+      </w:pPr>
+      <w:proofErr w:type="spellStart"/>
+      <w:r>
+        <w:rPr>
+          <w:sz w:val="28"/>
+          <w:szCs w:val="28"/>
+          <w:u w:val="single"/>
+        </w:rPr>
+        <w:t>resultat</w:t>
+      </w:r>
+      <w:r>
+        <w:rPr>
+          <w:sz w:val="28"/>
+          <w:szCs w:val="28"/>
+          <w:u w:val="single"/>
+        </w:rPr>
+        <w:t>.h</w:t>
+      </w:r>
+      <w:proofErr w:type="spellEnd"/>
+      <w:r>
+        <w:rPr>
+          <w:sz w:val="28"/>
+          <w:szCs w:val="28"/>
+          <w:u w:val="single"/>
+        </w:rPr>
+        <w:t> :</w:t>
+      </w:r>
+    </w:p>
+    <w:p>
+      <w:pPr>
+        <w:pStyle w:val="Paragraphedeliste"/>
+        <w:numPr>
+          <w:ilvl w:val="0"/>
+          <w:numId w:val="5"/>
+        </w:numPr>
+        <w:rPr>
+          <w:sz w:val="28"/>
+          <w:szCs w:val="28"/>
+        </w:rPr>
+      </w:pPr>
+      <w:r>
+        <w:rPr>
+          <w:sz w:val="28"/>
+          <w:szCs w:val="28"/>
+        </w:rPr>
+        <w:t>ajout des fonctions pour tester le résultat des tirs</w:t>
+      </w:r>
+    </w:p>
+    <w:p>
+      <w:pPr>
+        <w:ind w:left="0"/>
+        <w:rPr>
+          <w:sz w:val="28"/>
+          <w:szCs w:val="28"/>
+        </w:rPr>
+      </w:pPr>
+    </w:p>
+    <w:p>
+      <w:pPr>
+        <w:pStyle w:val="Titre1"/>
+        <w:ind w:left="0"/>
+        <w:rPr>
+          <w:sz w:val="28"/>
+          <w:szCs w:val="28"/>
+          <w:u w:val="single"/>
+        </w:rPr>
+      </w:pPr>
+      <w:proofErr w:type="spellStart"/>
+      <w:r>
+        <w:rPr>
+          <w:sz w:val="28"/>
+          <w:szCs w:val="28"/>
+          <w:u w:val="single"/>
         </w:rPr>
         <w:lastRenderedPageBreak/>
-        <w:t>creerPartie n’a pas besoin de prendre une partie en paramètre puisque son objectif est justement de générer une partie</w:t>
-      </w:r>
-      <w:bookmarkStart w:id="0" w:name="_GoBack"/>
-      <w:bookmarkEnd w:id="0"/>
+        <w:t>main.c</w:t>
+      </w:r>
+      <w:proofErr w:type="spellEnd"/>
+      <w:r>
+        <w:rPr>
+          <w:sz w:val="28"/>
+          <w:szCs w:val="28"/>
+          <w:u w:val="single"/>
+        </w:rPr>
+        <w:t> :</w:t>
+      </w:r>
+    </w:p>
+    <w:p>
+      <w:pPr>
+        <w:pStyle w:val="Paragraphedeliste"/>
+        <w:numPr>
+          <w:ilvl w:val="0"/>
+          <w:numId w:val="5"/>
+        </w:numPr>
+        <w:rPr>
+          <w:sz w:val="28"/>
+          <w:szCs w:val="28"/>
+        </w:rPr>
+      </w:pPr>
+      <w:r>
+        <w:rPr>
+          <w:sz w:val="28"/>
+          <w:szCs w:val="28"/>
+        </w:rPr>
+        <w:t xml:space="preserve">écriture de la fonction </w:t>
+      </w:r>
+      <w:proofErr w:type="spellStart"/>
+      <w:r>
+        <w:rPr>
+          <w:sz w:val="28"/>
+          <w:szCs w:val="28"/>
+        </w:rPr>
+        <w:t>entrerPosition</w:t>
+      </w:r>
+      <w:proofErr w:type="spellEnd"/>
+      <w:r>
+        <w:rPr>
+          <w:sz w:val="28"/>
+          <w:szCs w:val="28"/>
+        </w:rPr>
+        <w:t xml:space="preserve"> qui était non définie</w:t>
+      </w:r>
     </w:p>
     <w:p>
       <w:pPr>

</xml_diff>